<commit_message>
added place holders for dates
</commit_message>
<xml_diff>
--- a/capstone_proposal_template.docx
+++ b/capstone_proposal_template.docx
@@ -228,7 +228,7 @@
           <w:szCs w:val="38"/>
           <w:rtl w:val="0"/>
         </w:rPr>
-        <w:t xml:space="preserve">Schedule (through  1/7/2021)</w:t>
+        <w:t xml:space="preserve">Schedule (through &lt;date of demo day&gt;)</w:t>
       </w:r>
     </w:p>
     <w:p>
@@ -595,27 +595,10 @@
       <w:r>
         <w:rPr>
           <w:rFonts w:ascii="Georgia" w:cs="Georgia" w:eastAsia="Georgia" w:hAnsi="Georgia"/>
-          <w:b w:val="0"/>
-          <w:i w:val="0"/>
-          <w:smallCaps w:val="0"/>
-          <w:strike w:val="0"/>
           <w:color w:val="ff0000"/>
-          <w:sz w:val="24"/>
-          <w:szCs w:val="24"/>
-          <w:u w:val="none"/>
-          <w:shd w:fill="auto" w:val="clear"/>
-          <w:vertAlign w:val="baseline"/>
-          <w:rtl w:val="0"/>
-        </w:rPr>
-        <w:t xml:space="preserve">1/4/202</w:t>
-      </w:r>
-      <w:r>
-        <w:rPr>
-          <w:rFonts w:ascii="Georgia" w:cs="Georgia" w:eastAsia="Georgia" w:hAnsi="Georgia"/>
-          <w:color w:val="ff0000"/>
-          <w:rtl w:val="0"/>
-        </w:rPr>
-        <w:t xml:space="preserve">1</w:t>
+          <w:rtl w:val="0"/>
+        </w:rPr>
+        <w:t xml:space="preserve">&lt;date of internal demos</w:t>
       </w:r>
       <w:r>
         <w:rPr>
@@ -691,52 +674,10 @@
       <w:r>
         <w:rPr>
           <w:rFonts w:ascii="Georgia" w:cs="Georgia" w:eastAsia="Georgia" w:hAnsi="Georgia"/>
-          <w:b w:val="0"/>
-          <w:i w:val="0"/>
-          <w:smallCaps w:val="0"/>
-          <w:strike w:val="0"/>
           <w:color w:val="ff0000"/>
-          <w:sz w:val="24"/>
-          <w:szCs w:val="24"/>
-          <w:u w:val="none"/>
-          <w:shd w:fill="auto" w:val="clear"/>
-          <w:vertAlign w:val="baseline"/>
-          <w:rtl w:val="0"/>
-        </w:rPr>
-        <w:t xml:space="preserve">1/</w:t>
-      </w:r>
-      <w:r>
-        <w:rPr>
-          <w:rFonts w:ascii="Georgia" w:cs="Georgia" w:eastAsia="Georgia" w:hAnsi="Georgia"/>
-          <w:color w:val="ff0000"/>
-          <w:rtl w:val="0"/>
-        </w:rPr>
-        <w:t xml:space="preserve">7</w:t>
-      </w:r>
-      <w:r>
-        <w:rPr>
-          <w:rFonts w:ascii="Georgia" w:cs="Georgia" w:eastAsia="Georgia" w:hAnsi="Georgia"/>
-          <w:b w:val="0"/>
-          <w:i w:val="0"/>
-          <w:smallCaps w:val="0"/>
-          <w:strike w:val="0"/>
-          <w:color w:val="ff0000"/>
-          <w:sz w:val="24"/>
-          <w:szCs w:val="24"/>
-          <w:u w:val="none"/>
-          <w:shd w:fill="auto" w:val="clear"/>
-          <w:vertAlign w:val="baseline"/>
-          <w:rtl w:val="0"/>
-        </w:rPr>
-        <w:t xml:space="preserve">/202</w:t>
-      </w:r>
-      <w:r>
-        <w:rPr>
-          <w:rFonts w:ascii="Georgia" w:cs="Georgia" w:eastAsia="Georgia" w:hAnsi="Georgia"/>
-          <w:color w:val="ff0000"/>
-          <w:rtl w:val="0"/>
-        </w:rPr>
-        <w:t xml:space="preserve">1</w:t>
+          <w:rtl w:val="0"/>
+        </w:rPr>
+        <w:t xml:space="preserve">&lt;date of demo day&gt;</w:t>
       </w:r>
       <w:r>
         <w:rPr>
@@ -1768,7 +1709,7 @@
 
 <file path=customXML/item1.xml><?xml version="1.0" encoding="utf-8"?>
 <go:gDocsCustomXmlDataStorage xmlns:go="http://customooxmlschemas.google.com/" xmlns:r="http://schemas.openxmlformats.org/officeDocument/2006/relationships">
-  <go:docsCustomData xmlns:go="http://customooxmlschemas.google.com/" roundtripDataSignature="AMtx7mimllelLUOCGJju7g1IF/bpIly8jA==">AMUW2mVJK402StGdw/6rqpDpz3cdknjh1aXEDB3kgpmY333VLclpHnV8m5G66TL6DE8h2M/96HeJT+bVX9trgsQ8R7Y5P5xokcg1yo01cc6a1B0uyZjYQmQJepEpGp6p3IPtYlm06FyT</go:docsCustomData>
+  <go:docsCustomData xmlns:go="http://customooxmlschemas.google.com/" roundtripDataSignature="AMtx7mimllelLUOCGJju7g1IF/bpIly8jA==">AMUW2mU3CQ5nUg5+C84RaW886aYiZcGr0ydUZY5RhDKWBfykK5govDi+7YKsEq8E4/75Q7KF/ez5SD6G/q3xFpyFkHyTtDUmRoSz/jPC+yBFfdEnTEPhFW0fWKMBikf65rO33Z/JMn+/</go:docsCustomData>
 </go:gDocsCustomXmlDataStorage>
 </file>
 

</xml_diff>